<commit_message>
pari test casee ja toine bug report
</commit_message>
<xml_diff>
--- a/Bug-Reports/BugReport-Test_3.docx
+++ b/Bug-Reports/BugReport-Test_3.docx
@@ -287,7 +287,14 @@
                 <w:sz w:val="20"/>
                 <w:szCs w:val="20"/>
               </w:rPr>
-              <w:t>12</w:t>
+              <w:t>1</w:t>
+            </w:r>
+            <w:r>
+              <w:rPr>
+                <w:sz w:val="20"/>
+                <w:szCs w:val="20"/>
+              </w:rPr>
+              <w:t>8</w:t>
             </w:r>
             <w:r>
               <w:rPr>
@@ -1699,6 +1706,7 @@
   <w:style w:type="character" w:default="1" w:styleId="Kappaleenoletusfontti">
     <w:name w:val="Default Paragraph Font"/>
     <w:uiPriority w:val="1"/>
+    <w:semiHidden/>
     <w:unhideWhenUsed/>
   </w:style>
   <w:style w:type="table" w:default="1" w:styleId="Normaalitaulukko">

</xml_diff>